<commit_message>
Changes with additional pubs and updated resume
</commit_message>
<xml_diff>
--- a/reports/resume.docx
+++ b/reports/resume.docx
@@ -170,15 +170,7 @@
           <w:sz w:val="18"/>
           <w:szCs w:val="18"/>
         </w:rPr>
-        <w:t xml:space="preserve"> </w:t>
-      </w:r>
-      <w:r>
-        <w:rPr>
-          <w:rFonts w:ascii="Corbel" w:hAnsi="Corbel"/>
-          <w:sz w:val="18"/>
-          <w:szCs w:val="18"/>
-        </w:rPr>
-        <w:t>|</w:t>
+        <w:t xml:space="preserve"> |</w:t>
       </w:r>
       <w:r>
         <w:rPr>
@@ -457,7 +449,7 @@
           <w:sz w:val="18"/>
           <w:szCs w:val="18"/>
         </w:rPr>
-        <w:t>Team Intern – Hyperfine (https://hyperfine.io/)</w:t>
+        <w:t>Intern – Hyperfine (https://hyperfine.io/)</w:t>
       </w:r>
       <w:r>
         <w:rPr>
@@ -531,7 +523,15 @@
           <w:sz w:val="18"/>
           <w:szCs w:val="18"/>
         </w:rPr>
-        <w:t xml:space="preserve">Developed an </w:t>
+        <w:t>Developed a novel</w:t>
+      </w:r>
+      <w:r>
+        <w:rPr>
+          <w:rFonts w:ascii="Corbel" w:eastAsia="Arial Unicode MS" w:hAnsi="Corbel" w:cs="Arial Unicode MS"/>
+          <w:sz w:val="18"/>
+          <w:szCs w:val="18"/>
+        </w:rPr>
+        <w:t xml:space="preserve"> </w:t>
       </w:r>
       <w:r>
         <w:rPr>
@@ -541,7 +541,19 @@
           <w:sz w:val="18"/>
           <w:szCs w:val="18"/>
         </w:rPr>
-        <w:t>automated labeling algorithm</w:t>
+        <w:t>labeling</w:t>
+      </w:r>
+      <w:bookmarkStart w:id="0" w:name="_GoBack"/>
+      <w:bookmarkEnd w:id="0"/>
+      <w:r>
+        <w:rPr>
+          <w:rFonts w:ascii="Corbel" w:eastAsia="Arial Unicode MS" w:hAnsi="Corbel" w:cs="Arial Unicode MS"/>
+          <w:b/>
+          <w:i/>
+          <w:sz w:val="18"/>
+          <w:szCs w:val="18"/>
+        </w:rPr>
+        <w:t xml:space="preserve"> algorithm</w:t>
       </w:r>
       <w:r>
         <w:rPr>
@@ -1939,34 +1951,7 @@
           <w:szCs w:val="18"/>
           <w:lang w:val="en-US"/>
         </w:rPr>
-        <w:t xml:space="preserve"> as </w:t>
-      </w:r>
-      <w:r>
-        <w:rPr>
-          <w:rFonts w:ascii="Corbel" w:eastAsiaTheme="minorEastAsia" w:hAnsi="Corbel" w:cs="AppleSystemUIFont"/>
-          <w:sz w:val="18"/>
-          <w:szCs w:val="18"/>
-          <w:lang w:val="en-US"/>
-        </w:rPr>
-        <w:t xml:space="preserve">Data Science </w:t>
-      </w:r>
-      <w:r>
-        <w:rPr>
-          <w:rFonts w:ascii="Corbel" w:eastAsiaTheme="minorEastAsia" w:hAnsi="Corbel" w:cs="AppleSystemUIFont"/>
-          <w:sz w:val="18"/>
-          <w:szCs w:val="18"/>
-          <w:lang w:val="en-US"/>
-        </w:rPr>
-        <w:t>Society mentor</w:t>
-      </w:r>
-      <w:r>
-        <w:rPr>
-          <w:rFonts w:ascii="Corbel" w:eastAsiaTheme="minorEastAsia" w:hAnsi="Corbel" w:cs="AppleSystemUIFont"/>
-          <w:sz w:val="18"/>
-          <w:szCs w:val="18"/>
-          <w:lang w:val="en-US"/>
-        </w:rPr>
-        <w:t>.</w:t>
+        <w:t xml:space="preserve"> as Data Science Society mentor.</w:t>
       </w:r>
       <w:r>
         <w:rPr>
@@ -2289,8 +2274,6 @@
         </w:rPr>
         <w:t>)</w:t>
       </w:r>
-      <w:bookmarkStart w:id="0" w:name="_GoBack"/>
-      <w:bookmarkEnd w:id="0"/>
     </w:p>
     <w:p>
       <w:pPr>
@@ -2551,16 +2534,7 @@
           <w:sz w:val="18"/>
           <w:szCs w:val="18"/>
         </w:rPr>
-        <w:t xml:space="preserve">ech Project – Deep learning-based EEG Analysis              </w:t>
-      </w:r>
-      <w:r>
-        <w:rPr>
-          <w:rFonts w:ascii="Corbel" w:eastAsia="Arial Unicode MS" w:hAnsi="Corbel" w:cs="Arial Unicode MS"/>
-          <w:b/>
-          <w:sz w:val="18"/>
-          <w:szCs w:val="18"/>
-        </w:rPr>
-        <w:t xml:space="preserve">                                                                                          </w:t>
+        <w:t xml:space="preserve">ech Project – Deep learning-based EEG Analysis                                                                                                        </w:t>
       </w:r>
       <w:r>
         <w:rPr>
@@ -2589,7 +2563,7 @@
           <w:szCs w:val="18"/>
           <w:lang w:val="en-US"/>
         </w:rPr>
-        <w:t>Aug 2021</w:t>
+        <w:t xml:space="preserve">Aug 2021 </w:t>
       </w:r>
       <w:r>
         <w:rPr>
@@ -2600,7 +2574,7 @@
           <w:szCs w:val="18"/>
           <w:lang w:val="en-US"/>
         </w:rPr>
-        <w:t xml:space="preserve"> </w:t>
+        <w:t>–</w:t>
       </w:r>
       <w:r>
         <w:rPr>
@@ -2611,40 +2585,7 @@
           <w:szCs w:val="18"/>
           <w:lang w:val="en-US"/>
         </w:rPr>
-        <w:t>–</w:t>
-      </w:r>
-      <w:r>
-        <w:rPr>
-          <w:rFonts w:ascii="Corbel" w:eastAsiaTheme="minorEastAsia" w:hAnsi="Corbel" w:cs="AppleSystemUIFont"/>
-          <w:b/>
-          <w:i/>
-          <w:sz w:val="18"/>
-          <w:szCs w:val="18"/>
-          <w:lang w:val="en-US"/>
-        </w:rPr>
-        <w:t xml:space="preserve"> </w:t>
-      </w:r>
-      <w:r>
-        <w:rPr>
-          <w:rFonts w:ascii="Corbel" w:eastAsiaTheme="minorEastAsia" w:hAnsi="Corbel" w:cs="AppleSystemUIFont"/>
-          <w:b/>
-          <w:i/>
-          <w:sz w:val="18"/>
-          <w:szCs w:val="18"/>
-          <w:lang w:val="en-US"/>
-        </w:rPr>
-        <w:t>Dec</w:t>
-      </w:r>
-      <w:r>
-        <w:rPr>
-          <w:rFonts w:ascii="Corbel" w:eastAsiaTheme="minorEastAsia" w:hAnsi="Corbel" w:cs="AppleSystemUIFont"/>
-          <w:b/>
-          <w:i/>
-          <w:sz w:val="18"/>
-          <w:szCs w:val="18"/>
-          <w:lang w:val="en-US"/>
-        </w:rPr>
-        <w:t xml:space="preserve">. </w:t>
+        <w:t xml:space="preserve"> Dec. </w:t>
       </w:r>
       <w:r>
         <w:rPr>
@@ -3068,23 +3009,7 @@
           <w:sz w:val="18"/>
           <w:szCs w:val="18"/>
         </w:rPr>
-        <w:t xml:space="preserve"> using </w:t>
-      </w:r>
-      <w:r>
-        <w:rPr>
-          <w:rFonts w:ascii="Corbel" w:eastAsiaTheme="minorEastAsia" w:hAnsi="Corbel" w:cs="AppleSystemUIFont"/>
-          <w:sz w:val="18"/>
-          <w:szCs w:val="18"/>
-        </w:rPr>
-        <w:t>Scikit-learn</w:t>
-      </w:r>
-      <w:r>
-        <w:rPr>
-          <w:rFonts w:ascii="Corbel" w:eastAsiaTheme="minorEastAsia" w:hAnsi="Corbel" w:cs="AppleSystemUIFont"/>
-          <w:sz w:val="18"/>
-          <w:szCs w:val="18"/>
-        </w:rPr>
-        <w:t xml:space="preserve"> and achieved train-test accuracies of 97-58%</w:t>
+        <w:t xml:space="preserve"> using Scikit-learn and achieved train-test accuracies of 97-58%</w:t>
       </w:r>
       <w:r>
         <w:rPr>

</xml_diff>